<commit_message>
enkel nog collision verslag
</commit_message>
<xml_diff>
--- a/Andere/report_Breakout.docx
+++ b/Andere/report_Breakout.docx
@@ -2080,6 +2080,9 @@
         <w:t>sprites op het scherm in video mode 13</w:t>
       </w:r>
       <w:r>
+        <w:t>h</w:t>
+      </w:r>
+      <w:r>
         <w:t>.</w:t>
       </w:r>
     </w:p>
@@ -2446,22 +2449,169 @@
         <w:t xml:space="preserve">een x -en y-coördinaat, de juiste offset van een sprite en zijn hoogte en breedte in pixels, deze sprite op de overeenkomstige positie op het scherm tekent. Dit is dan ook het deel waarbij we van een stel coördinaten over moeten schakelen naar een positie in pixels om de garantie op de scheiding in teken -en spellogica </w:t>
       </w:r>
       <w:r>
-        <w:t xml:space="preserve">te waarborgen. </w:t>
-      </w:r>
+        <w:t>te waarborgen.</w:t>
+      </w:r>
+      <w:r>
+        <w:t xml:space="preserve"> Hiervoor hebben we een </w:t>
+      </w:r>
+      <w:r>
+        <w:t xml:space="preserve">kleine </w:t>
+      </w:r>
+      <w:r>
+        <w:t>abstractie</w:t>
+      </w:r>
+      <w:r>
+        <w:t xml:space="preserve"> gemaakt die een vakje op het scherm voorstelt namelijk een ‘cel’.</w:t>
+      </w:r>
+      <w:r>
+        <w:t xml:space="preserve"> We laten zo’n cel overeenkomen met 4 pixels x 4 pixels.</w:t>
+      </w:r>
+    </w:p>
+    <w:p>
+      <w:pPr>
+        <w:spacing w:after="300"/>
+      </w:pPr>
       <w:r>
         <w:t>Deze procedure werkt voor eender welke sprite die niet transparant is.</w:t>
       </w:r>
       <w:r>
+        <w:t xml:space="preserve"> Om te voorkomen dat we in het begin al onze stenen een x -en y-coördinaat moeten toekennen, wat duidelijk een O(n)-procedure is, hebben we in plaats daarvan voor elke steen zijn x -en y-coördinaat berekend zoals vooraf vermeld. Hierbij moesten we de stack gebruiken omwille van een tekort aan registers</w:t>
+      </w:r>
+      <w:r>
+        <w:t>. De berekeningen worden hieronder getoond</w:t>
+      </w:r>
+      <w:r>
+        <w:t>. De eerste macro stelt de x-coördinaat voor van de eerste steen (linksboven), de counter is de index van de huidige steen in de array</w:t>
+      </w:r>
+      <w:r>
+        <w:t>, want we houden een array bij van steenstructuren.</w:t>
+      </w:r>
+      <w:r>
+        <w:t xml:space="preserve"> ‘COLSTONES’ stelt het aantal stenen voor in één rij.</w:t>
+      </w:r>
+      <w:r>
         <w:t xml:space="preserve"> </w:t>
       </w:r>
       <w:r>
-        <w:t xml:space="preserve">Om te voorkomen dat we in het begin al onze stenen een x -en y-coördinaat moeten toekennen, wat duidelijk een O(n)-procedure is, hebben we in plaats daarvan voor elke steen zijn x -en y-coördinaat berekend zoals vooraf vermeld. </w:t>
-      </w:r>
-      <w:r>
-        <w:t>Hierbij moesten we de stack gebruiken omwille van een tekort aan registers</w:t>
-      </w:r>
-      <w:r>
-        <w:t xml:space="preserve">. Merk op dat we voor geen enkele steen de kleur bijhouden want dit zou ons wederom een pre-initialisatie kosten. </w:t>
+        <w:t>STONEWIDTHCELL is de cel breedte van een steen.</w:t>
+      </w:r>
+    </w:p>
+    <w:p>
+      <w:r>
+        <w:rPr>
+          <w:noProof/>
+        </w:rPr>
+        <w:drawing>
+          <wp:inline distT="0" distB="0" distL="0" distR="0" wp14:anchorId="16CADCEF" wp14:editId="4385D70F">
+            <wp:extent cx="5607050" cy="215900"/>
+            <wp:effectExtent l="0" t="0" r="0" b="0"/>
+            <wp:docPr id="4" name="Afbeelding 4"/>
+            <wp:cNvGraphicFramePr>
+              <a:graphicFrameLocks xmlns:a="http://schemas.openxmlformats.org/drawingml/2006/main" noChangeAspect="1"/>
+            </wp:cNvGraphicFramePr>
+            <a:graphic xmlns:a="http://schemas.openxmlformats.org/drawingml/2006/main">
+              <a:graphicData uri="http://schemas.openxmlformats.org/drawingml/2006/picture">
+                <pic:pic xmlns:pic="http://schemas.openxmlformats.org/drawingml/2006/picture">
+                  <pic:nvPicPr>
+                    <pic:cNvPr id="0" name="Picture 1"/>
+                    <pic:cNvPicPr>
+                      <a:picLocks noChangeAspect="1" noChangeArrowheads="1"/>
+                    </pic:cNvPicPr>
+                  </pic:nvPicPr>
+                  <pic:blipFill>
+                    <a:blip r:embed="rId26">
+                      <a:extLst>
+                        <a:ext uri="{28A0092B-C50C-407E-A947-70E740481C1C}">
+                          <a14:useLocalDpi xmlns:a14="http://schemas.microsoft.com/office/drawing/2010/main" val="0"/>
+                        </a:ext>
+                      </a:extLst>
+                    </a:blip>
+                    <a:srcRect/>
+                    <a:stretch>
+                      <a:fillRect/>
+                    </a:stretch>
+                  </pic:blipFill>
+                  <pic:spPr bwMode="auto">
+                    <a:xfrm>
+                      <a:off x="0" y="0"/>
+                      <a:ext cx="5607050" cy="215900"/>
+                    </a:xfrm>
+                    <a:prstGeom prst="rect">
+                      <a:avLst/>
+                    </a:prstGeom>
+                    <a:noFill/>
+                    <a:ln>
+                      <a:noFill/>
+                    </a:ln>
+                  </pic:spPr>
+                </pic:pic>
+              </a:graphicData>
+            </a:graphic>
+          </wp:inline>
+        </w:drawing>
+      </w:r>
+    </w:p>
+    <w:p>
+      <w:r>
+        <w:rPr>
+          <w:noProof/>
+        </w:rPr>
+        <w:drawing>
+          <wp:inline distT="0" distB="0" distL="0" distR="0" wp14:anchorId="48986A80" wp14:editId="26A19F2C">
+            <wp:extent cx="5719445" cy="189865"/>
+            <wp:effectExtent l="0" t="0" r="0" b="635"/>
+            <wp:docPr id="5" name="Afbeelding 5"/>
+            <wp:cNvGraphicFramePr>
+              <a:graphicFrameLocks xmlns:a="http://schemas.openxmlformats.org/drawingml/2006/main" noChangeAspect="1"/>
+            </wp:cNvGraphicFramePr>
+            <a:graphic xmlns:a="http://schemas.openxmlformats.org/drawingml/2006/main">
+              <a:graphicData uri="http://schemas.openxmlformats.org/drawingml/2006/picture">
+                <pic:pic xmlns:pic="http://schemas.openxmlformats.org/drawingml/2006/picture">
+                  <pic:nvPicPr>
+                    <pic:cNvPr id="0" name="Picture 2"/>
+                    <pic:cNvPicPr>
+                      <a:picLocks noChangeAspect="1" noChangeArrowheads="1"/>
+                    </pic:cNvPicPr>
+                  </pic:nvPicPr>
+                  <pic:blipFill>
+                    <a:blip r:embed="rId27">
+                      <a:extLst>
+                        <a:ext uri="{28A0092B-C50C-407E-A947-70E740481C1C}">
+                          <a14:useLocalDpi xmlns:a14="http://schemas.microsoft.com/office/drawing/2010/main" val="0"/>
+                        </a:ext>
+                      </a:extLst>
+                    </a:blip>
+                    <a:srcRect/>
+                    <a:stretch>
+                      <a:fillRect/>
+                    </a:stretch>
+                  </pic:blipFill>
+                  <pic:spPr bwMode="auto">
+                    <a:xfrm>
+                      <a:off x="0" y="0"/>
+                      <a:ext cx="5719445" cy="189865"/>
+                    </a:xfrm>
+                    <a:prstGeom prst="rect">
+                      <a:avLst/>
+                    </a:prstGeom>
+                    <a:noFill/>
+                    <a:ln>
+                      <a:noFill/>
+                    </a:ln>
+                  </pic:spPr>
+                </pic:pic>
+              </a:graphicData>
+            </a:graphic>
+          </wp:inline>
+        </w:drawing>
+      </w:r>
+    </w:p>
+    <w:p>
+      <w:pPr>
+        <w:spacing w:before="300" w:after="300"/>
+      </w:pPr>
+      <w:r>
+        <w:t xml:space="preserve">Merk op dat we voor geen enkele steen de kleur bijhouden want dit zou ons wederom een pre-initialisatie kosten. </w:t>
       </w:r>
       <w:r>
         <w:t>In plaats daarvan zorgen we ervoor dat de byte-arrays voor de gekleurde stenen in de juiste volgorde in ons geheugen opgeslagen staan waardoor we als volgt te werk kunnen gaan: we doen een simpele berekening</w:t>
@@ -2469,6 +2619,100 @@
       <w:r>
         <w:t xml:space="preserve"> op basis van de hoeveelste steen dat we verwerken en het resultaat hiervan selecteert automatisch de juiste offset van de gekleurde steen.</w:t>
       </w:r>
+      <w:r>
+        <w:t xml:space="preserve"> Deze</w:t>
+      </w:r>
+      <w:r>
+        <w:t xml:space="preserve"> </w:t>
+      </w:r>
+      <w:r>
+        <w:t>berekening staa</w:t>
+      </w:r>
+      <w:r>
+        <w:t xml:space="preserve">t </w:t>
+      </w:r>
+      <w:r>
+        <w:t>hieronder</w:t>
+      </w:r>
+      <w:r>
+        <w:t xml:space="preserve">. </w:t>
+      </w:r>
+      <w:r>
+        <w:t>De kleurenindex bekomen we door de huidige index in de array geheel te delen door 12.</w:t>
+      </w:r>
+      <w:r>
+        <w:t xml:space="preserve"> Dit geeft ons dan onze zes rijen met stenen met telkens per twee rijen een andere kleur.</w:t>
+      </w:r>
+      <w:r>
+        <w:t xml:space="preserve"> (</w:t>
+      </w:r>
+      <w:r>
+        <w:t>‘</w:t>
+      </w:r>
+      <w:r>
+        <w:t>grootte_sprite</w:t>
+      </w:r>
+      <w:r>
+        <w:t>’</w:t>
+      </w:r>
+      <w:r>
+        <w:t xml:space="preserve"> = grootte van sprite in pixels).</w:t>
+      </w:r>
+    </w:p>
+    <w:p>
+      <w:r>
+        <w:rPr>
+          <w:noProof/>
+        </w:rPr>
+        <w:drawing>
+          <wp:inline distT="0" distB="0" distL="0" distR="0" wp14:anchorId="145E514E" wp14:editId="5B8EF5F2">
+            <wp:extent cx="5081270" cy="233045"/>
+            <wp:effectExtent l="0" t="0" r="5080" b="0"/>
+            <wp:docPr id="6" name="Afbeelding 6"/>
+            <wp:cNvGraphicFramePr>
+              <a:graphicFrameLocks xmlns:a="http://schemas.openxmlformats.org/drawingml/2006/main" noChangeAspect="1"/>
+            </wp:cNvGraphicFramePr>
+            <a:graphic xmlns:a="http://schemas.openxmlformats.org/drawingml/2006/main">
+              <a:graphicData uri="http://schemas.openxmlformats.org/drawingml/2006/picture">
+                <pic:pic xmlns:pic="http://schemas.openxmlformats.org/drawingml/2006/picture">
+                  <pic:nvPicPr>
+                    <pic:cNvPr id="0" name="Picture 3"/>
+                    <pic:cNvPicPr>
+                      <a:picLocks noChangeAspect="1" noChangeArrowheads="1"/>
+                    </pic:cNvPicPr>
+                  </pic:nvPicPr>
+                  <pic:blipFill>
+                    <a:blip r:embed="rId28">
+                      <a:extLst>
+                        <a:ext uri="{28A0092B-C50C-407E-A947-70E740481C1C}">
+                          <a14:useLocalDpi xmlns:a14="http://schemas.microsoft.com/office/drawing/2010/main" val="0"/>
+                        </a:ext>
+                      </a:extLst>
+                    </a:blip>
+                    <a:srcRect/>
+                    <a:stretch>
+                      <a:fillRect/>
+                    </a:stretch>
+                  </pic:blipFill>
+                  <pic:spPr bwMode="auto">
+                    <a:xfrm>
+                      <a:off x="0" y="0"/>
+                      <a:ext cx="5081270" cy="233045"/>
+                    </a:xfrm>
+                    <a:prstGeom prst="rect">
+                      <a:avLst/>
+                    </a:prstGeom>
+                    <a:noFill/>
+                    <a:ln>
+                      <a:noFill/>
+                    </a:ln>
+                  </pic:spPr>
+                </pic:pic>
+              </a:graphicData>
+            </a:graphic>
+          </wp:inline>
+        </w:drawing>
+      </w:r>
     </w:p>
     <w:p>
       <w:pPr>
@@ -2492,7 +2736,13 @@
         <w:t>h</w:t>
       </w:r>
       <w:r>
-        <w:t xml:space="preserve">oeven we niets meer te doen dan het object zijn corresponderende x -en y-waarden te manipuleren om de gewenste beweging van de sprite op het scherm waar te </w:t>
+        <w:t>oeven we niets meer te doen dan het object zijn corresponderende x -en</w:t>
+      </w:r>
+      <w:r>
+        <w:t>/of</w:t>
+      </w:r>
+      <w:r>
+        <w:t xml:space="preserve"> y-waarden te manipuleren om de gewenste beweging van de sprite op het scherm waar te </w:t>
       </w:r>
       <w:r>
         <w:t xml:space="preserve">kunnen </w:t>
@@ -2506,6 +2756,9 @@
       <w:r>
         <w:t xml:space="preserve"> Dit wordt gedaan in elke beweegprocedure die we in ons programma hebben staan.</w:t>
       </w:r>
+      <w:r>
+        <w:t xml:space="preserve"> Vooral voor de bal is dit een redelijk intensief proces, aangezien we voor de spelranden en voor de stenen moeten checken of deze raakt. </w:t>
+      </w:r>
     </w:p>
     <w:p>
       <w:pPr>
@@ -2517,6 +2770,10 @@
     </w:p>
     <w:p>
       <w:r>
+        <w:t>Om het overzicht een beetje te bewaren hebben we het procedé voor het raken van de bal met de stenen afgezonderd.</w:t>
+      </w:r>
+      <w:r>
+        <w:tab/>
         <w:t>TODO</w:t>
       </w:r>
     </w:p>
@@ -2525,6 +2782,7 @@
         <w:pStyle w:val="Kop1"/>
       </w:pPr>
       <w:r>
+        <w:lastRenderedPageBreak/>
         <w:t>Enkele problemen</w:t>
       </w:r>
     </w:p>
@@ -2619,14 +2877,6 @@
     </w:p>
     <w:p>
       <w:pPr>
-        <w:jc w:val="left"/>
-      </w:pPr>
-      <w:r>
-        <w:br w:type="page"/>
-      </w:r>
-    </w:p>
-    <w:p>
-      <w:pPr>
         <w:pStyle w:val="Lijstalinea"/>
         <w:numPr>
           <w:ilvl w:val="0"/>
@@ -2634,26 +2884,131 @@
         </w:numPr>
       </w:pPr>
       <w:r>
+        <w:t>Ook werd er in het begin telkens maar één rij van de sprite getekend op het scherm.</w:t>
+      </w:r>
+    </w:p>
+    <w:p>
+      <w:pPr>
+        <w:spacing w:after="300"/>
+        <w:ind w:left="357"/>
+      </w:pPr>
+      <w:r>
+        <w:sym w:font="Wingdings" w:char="F0E8"/>
+      </w:r>
+      <w:r>
+        <w:t xml:space="preserve"> </w:t>
+      </w:r>
+      <w:r>
+        <w:t>Ik heb de breedte van de sprite in pixels in elke iteratie laten initialiseren in een register, want als ik dit niet deed, dan werd er dus maar één rij van de sprite getoond</w:t>
+      </w:r>
+      <w:r>
+        <w:t>, aangezien dat register na elke rij van de sprite op nul wordt gezet.</w:t>
+      </w:r>
+    </w:p>
+    <w:p>
+      <w:pPr>
+        <w:pStyle w:val="Lijstalinea"/>
+        <w:numPr>
+          <w:ilvl w:val="0"/>
+          <w:numId w:val="12"/>
+        </w:numPr>
+      </w:pPr>
+      <w:r>
+        <w:t>Eerst hebben we geprobeerd om het raster van stenen te tekenen met één kleur.</w:t>
+      </w:r>
+      <w:r>
+        <w:t xml:space="preserve"> Voordat we ons spel lieten starten, wezen we een index toe aan elke steen</w:t>
+      </w:r>
+      <w:r>
+        <w:t xml:space="preserve"> zodat we achteraf op basis van deze index toch met drie kleuren konden werken</w:t>
+      </w:r>
+      <w:r>
+        <w:t>.</w:t>
+      </w:r>
+    </w:p>
+    <w:p>
+      <w:pPr>
+        <w:spacing w:after="300"/>
+        <w:ind w:left="357"/>
+      </w:pPr>
+      <w:r>
+        <w:sym w:font="Wingdings" w:char="F0E8"/>
+      </w:r>
+      <w:r>
+        <w:t xml:space="preserve"> We merkten al snel op dat dit procedé eigenlijk nutteloos is omdat als we </w:t>
+      </w:r>
+      <w:r>
+        <w:t>over onze stenen gaan om deze te tekenen, dan houden we eigenlijk al een index bij.</w:t>
+      </w:r>
+      <w:r>
+        <w:t xml:space="preserve"> Hierdoor hebben we een extra veld kunnen vermijden in onze datastructuur voor onze steen.</w:t>
+      </w:r>
+    </w:p>
+    <w:p>
+      <w:pPr>
+        <w:pStyle w:val="Lijstalinea"/>
+        <w:numPr>
+          <w:ilvl w:val="0"/>
+          <w:numId w:val="12"/>
+        </w:numPr>
+      </w:pPr>
+      <w:r>
+        <w:t>Voor het checken van het raken van de bal met de stenen</w:t>
+      </w:r>
+      <w:r>
+        <w:t xml:space="preserve"> </w:t>
+      </w:r>
+      <w:r>
+        <w:t>zijn we een beetje te optimistisch geweest en dachten we dat dit niet zo heel moeilijk ging zijn maar uiteindelijk moesten eigenlijk heel wat condities checken om het volledig werkende te krijgen.</w:t>
+      </w:r>
+    </w:p>
+    <w:p>
+      <w:pPr>
+        <w:ind w:left="360"/>
+      </w:pPr>
+      <w:r>
+        <w:sym w:font="Wingdings" w:char="F0E8"/>
+      </w:r>
+      <w:r>
+        <w:t xml:space="preserve"> De enige oplossing hier was gewoon door zoveel mogelijk te testen en </w:t>
+      </w:r>
+      <w:r>
+        <w:t xml:space="preserve">te </w:t>
+      </w:r>
+      <w:r>
+        <w:t>zien waar het misliep, om dan vervolgens extra condities toe te voegen.</w:t>
+      </w:r>
+    </w:p>
+    <w:p>
+      <w:pPr>
+        <w:jc w:val="left"/>
+      </w:pPr>
+      <w:r>
+        <w:br w:type="page"/>
+      </w:r>
+    </w:p>
+    <w:p>
+      <w:pPr>
+        <w:pStyle w:val="Kop1"/>
+      </w:pPr>
+      <w:r>
         <w:lastRenderedPageBreak/>
-        <w:t>Ook werd er in het begin telkens maar één rij van de sprite getekend op het scherm.</w:t>
-      </w:r>
-    </w:p>
-    <w:p>
-      <w:pPr>
-        <w:ind w:left="360"/>
-      </w:pPr>
-      <w:r>
-        <w:sym w:font="Wingdings" w:char="F0E8"/>
-      </w:r>
-      <w:r>
-        <w:t xml:space="preserve"> </w:t>
-      </w:r>
-      <w:r>
-        <w:t>Ik heb de breedte van de sprite in pixels in elke iteratie laten initialiseren in een register, want als ik dit niet deed, dan werd er dus maar één rij van de sprite getoond.</w:t>
+        <w:t>Conclusie</w:t>
+      </w:r>
+    </w:p>
+    <w:p>
+      <w:r>
+        <w:t xml:space="preserve">Over het algemeen hebben we feitelijk heel wat tijd verloren aan het tekenen van onze sprites. Het was dan ook heel moeilijk om al met andere dingen verder te werken voordat nog maar het tekenen van de sprites in orde was. </w:t>
+      </w:r>
+      <w:r>
+        <w:t>Nadat dit opgelost was hadden we niet veel tijd meer over en hebben we ons volledig ingezet om de basisfunctionaliteit op punt te krijgen en dit is ons dan uiteindelijk nog gelukt.</w:t>
+      </w:r>
+      <w:r>
+        <w:t xml:space="preserve"> We hebben niet echt een uitbreiding, maar met extra tijd zouden we zeker bereid geweest zijn om die te implementeren.</w:t>
       </w:r>
     </w:p>
     <w:sectPr>
-      <w:footerReference w:type="default" r:id="rId26"/>
+      <w:footerReference w:type="default" r:id="rId29"/>
       <w:pgSz w:w="11900" w:h="16820"/>
       <w:pgMar w:top="1417" w:right="1417" w:bottom="1417" w:left="1417" w:header="720" w:footer="720" w:gutter="0"/>
       <w:pgNumType w:start="1"/>
@@ -2765,6 +3120,231 @@
 <file path=word/numbering.xml><?xml version="1.0" encoding="utf-8"?>
 <w:numbering xmlns:wpc="http://schemas.microsoft.com/office/word/2010/wordprocessingCanvas" xmlns:cx="http://schemas.microsoft.com/office/drawing/2014/chartex" xmlns:cx1="http://schemas.microsoft.com/office/drawing/2015/9/8/chartex" xmlns:cx2="http://schemas.microsoft.com/office/drawing/2015/10/21/chartex" xmlns:cx3="http://schemas.microsoft.com/office/drawing/2016/5/9/chartex" xmlns:cx4="http://schemas.microsoft.com/office/drawing/2016/5/10/chartex" xmlns:cx5="http://schemas.microsoft.com/office/drawing/2016/5/11/chartex" xmlns:cx6="http://schemas.microsoft.com/office/drawing/2016/5/12/chartex" xmlns:cx7="http://schemas.microsoft.com/office/drawing/2016/5/13/chartex" xmlns:cx8="http://schemas.microsoft.com/office/drawing/2016/5/14/chartex" xmlns:mc="http://schemas.openxmlformats.org/markup-compatibility/2006" xmlns:aink="http://schemas.microsoft.com/office/drawing/2016/ink" xmlns:am3d="http://schemas.microsoft.com/office/drawing/2017/model3d" xmlns:o="urn:schemas-microsoft-com:office:office" xmlns:r="http://schemas.openxmlformats.org/officeDocument/2006/relationships" xmlns:m="http://schemas.openxmlformats.org/officeDocument/2006/math" xmlns:v="urn:schemas-microsoft-com:vml" xmlns:wp14="http://schemas.microsoft.com/office/word/2010/wordprocessingDrawing" xmlns:wp="http://schemas.openxmlformats.org/drawingml/2006/wordprocessingDrawing" xmlns:w10="urn:schemas-microsoft-com:office:word" xmlns:w="http://schemas.openxmlformats.org/wordprocessingml/2006/main" xmlns:w14="http://schemas.microsoft.com/office/word/2010/wordml" xmlns:w15="http://schemas.microsoft.com/office/word/2012/wordml" xmlns:w16cex="http://schemas.microsoft.com/office/word/2018/wordml/cex" xmlns:w16cid="http://schemas.microsoft.com/office/word/2016/wordml/cid" xmlns:w16="http://schemas.microsoft.com/office/word/2018/wordml" xmlns:w16sdtdh="http://schemas.microsoft.com/office/word/2020/wordml/sdtdatahash" xmlns:w16se="http://schemas.microsoft.com/office/word/2015/wordml/symex" xmlns:wpg="http://schemas.microsoft.com/office/word/2010/wordprocessingGroup" xmlns:wpi="http://schemas.microsoft.com/office/word/2010/wordprocessingInk" xmlns:wne="http://schemas.microsoft.com/office/word/2006/wordml" xmlns:wps="http://schemas.microsoft.com/office/word/2010/wordprocessingShape" mc:Ignorable="w14 w15 w16se w16cid w16 w16cex w16sdtdh wp14">
   <w:abstractNum w:abstractNumId="0" w15:restartNumberingAfterBreak="0">
+    <w:nsid w:val="00B849AD"/>
+    <w:multiLevelType w:val="hybridMultilevel"/>
+    <w:tmpl w:val="48EE30C0"/>
+    <w:lvl w:ilvl="0" w:tplc="08130001">
+      <w:start w:val="1"/>
+      <w:numFmt w:val="bullet"/>
+      <w:lvlText w:val=""/>
+      <w:lvlJc w:val="left"/>
+      <w:pPr>
+        <w:ind w:left="1080" w:hanging="360"/>
+      </w:pPr>
+      <w:rPr>
+        <w:rFonts w:ascii="Symbol" w:hAnsi="Symbol" w:hint="default"/>
+      </w:rPr>
+    </w:lvl>
+    <w:lvl w:ilvl="1" w:tplc="08130003" w:tentative="1">
+      <w:start w:val="1"/>
+      <w:numFmt w:val="bullet"/>
+      <w:lvlText w:val="o"/>
+      <w:lvlJc w:val="left"/>
+      <w:pPr>
+        <w:ind w:left="1800" w:hanging="360"/>
+      </w:pPr>
+      <w:rPr>
+        <w:rFonts w:ascii="Courier New" w:hAnsi="Courier New" w:cs="Courier New" w:hint="default"/>
+      </w:rPr>
+    </w:lvl>
+    <w:lvl w:ilvl="2" w:tplc="08130005" w:tentative="1">
+      <w:start w:val="1"/>
+      <w:numFmt w:val="bullet"/>
+      <w:lvlText w:val=""/>
+      <w:lvlJc w:val="left"/>
+      <w:pPr>
+        <w:ind w:left="2520" w:hanging="360"/>
+      </w:pPr>
+      <w:rPr>
+        <w:rFonts w:ascii="Wingdings" w:hAnsi="Wingdings" w:hint="default"/>
+      </w:rPr>
+    </w:lvl>
+    <w:lvl w:ilvl="3" w:tplc="08130001" w:tentative="1">
+      <w:start w:val="1"/>
+      <w:numFmt w:val="bullet"/>
+      <w:lvlText w:val=""/>
+      <w:lvlJc w:val="left"/>
+      <w:pPr>
+        <w:ind w:left="3240" w:hanging="360"/>
+      </w:pPr>
+      <w:rPr>
+        <w:rFonts w:ascii="Symbol" w:hAnsi="Symbol" w:hint="default"/>
+      </w:rPr>
+    </w:lvl>
+    <w:lvl w:ilvl="4" w:tplc="08130003" w:tentative="1">
+      <w:start w:val="1"/>
+      <w:numFmt w:val="bullet"/>
+      <w:lvlText w:val="o"/>
+      <w:lvlJc w:val="left"/>
+      <w:pPr>
+        <w:ind w:left="3960" w:hanging="360"/>
+      </w:pPr>
+      <w:rPr>
+        <w:rFonts w:ascii="Courier New" w:hAnsi="Courier New" w:cs="Courier New" w:hint="default"/>
+      </w:rPr>
+    </w:lvl>
+    <w:lvl w:ilvl="5" w:tplc="08130005" w:tentative="1">
+      <w:start w:val="1"/>
+      <w:numFmt w:val="bullet"/>
+      <w:lvlText w:val=""/>
+      <w:lvlJc w:val="left"/>
+      <w:pPr>
+        <w:ind w:left="4680" w:hanging="360"/>
+      </w:pPr>
+      <w:rPr>
+        <w:rFonts w:ascii="Wingdings" w:hAnsi="Wingdings" w:hint="default"/>
+      </w:rPr>
+    </w:lvl>
+    <w:lvl w:ilvl="6" w:tplc="08130001" w:tentative="1">
+      <w:start w:val="1"/>
+      <w:numFmt w:val="bullet"/>
+      <w:lvlText w:val=""/>
+      <w:lvlJc w:val="left"/>
+      <w:pPr>
+        <w:ind w:left="5400" w:hanging="360"/>
+      </w:pPr>
+      <w:rPr>
+        <w:rFonts w:ascii="Symbol" w:hAnsi="Symbol" w:hint="default"/>
+      </w:rPr>
+    </w:lvl>
+    <w:lvl w:ilvl="7" w:tplc="08130003" w:tentative="1">
+      <w:start w:val="1"/>
+      <w:numFmt w:val="bullet"/>
+      <w:lvlText w:val="o"/>
+      <w:lvlJc w:val="left"/>
+      <w:pPr>
+        <w:ind w:left="6120" w:hanging="360"/>
+      </w:pPr>
+      <w:rPr>
+        <w:rFonts w:ascii="Courier New" w:hAnsi="Courier New" w:cs="Courier New" w:hint="default"/>
+      </w:rPr>
+    </w:lvl>
+    <w:lvl w:ilvl="8" w:tplc="08130005" w:tentative="1">
+      <w:start w:val="1"/>
+      <w:numFmt w:val="bullet"/>
+      <w:lvlText w:val=""/>
+      <w:lvlJc w:val="left"/>
+      <w:pPr>
+        <w:ind w:left="6840" w:hanging="360"/>
+      </w:pPr>
+      <w:rPr>
+        <w:rFonts w:ascii="Wingdings" w:hAnsi="Wingdings" w:hint="default"/>
+      </w:rPr>
+    </w:lvl>
+  </w:abstractNum>
+  <w:abstractNum w:abstractNumId="1" w15:restartNumberingAfterBreak="0">
+    <w:nsid w:val="03BB48E6"/>
+    <w:multiLevelType w:val="hybridMultilevel"/>
+    <w:tmpl w:val="AD3A1E2E"/>
+    <w:lvl w:ilvl="0" w:tplc="C3B8F35C">
+      <w:numFmt w:val="bullet"/>
+      <w:lvlText w:val=""/>
+      <w:lvlJc w:val="left"/>
+      <w:pPr>
+        <w:ind w:left="720" w:hanging="360"/>
+      </w:pPr>
+      <w:rPr>
+        <w:rFonts w:ascii="Wingdings" w:eastAsiaTheme="minorHAnsi" w:hAnsi="Wingdings" w:cstheme="minorBidi" w:hint="default"/>
+      </w:rPr>
+    </w:lvl>
+    <w:lvl w:ilvl="1" w:tplc="08130003" w:tentative="1">
+      <w:start w:val="1"/>
+      <w:numFmt w:val="bullet"/>
+      <w:lvlText w:val="o"/>
+      <w:lvlJc w:val="left"/>
+      <w:pPr>
+        <w:ind w:left="1440" w:hanging="360"/>
+      </w:pPr>
+      <w:rPr>
+        <w:rFonts w:ascii="Courier New" w:hAnsi="Courier New" w:cs="Courier New" w:hint="default"/>
+      </w:rPr>
+    </w:lvl>
+    <w:lvl w:ilvl="2" w:tplc="08130005" w:tentative="1">
+      <w:start w:val="1"/>
+      <w:numFmt w:val="bullet"/>
+      <w:lvlText w:val=""/>
+      <w:lvlJc w:val="left"/>
+      <w:pPr>
+        <w:ind w:left="2160" w:hanging="360"/>
+      </w:pPr>
+      <w:rPr>
+        <w:rFonts w:ascii="Wingdings" w:hAnsi="Wingdings" w:hint="default"/>
+      </w:rPr>
+    </w:lvl>
+    <w:lvl w:ilvl="3" w:tplc="08130001" w:tentative="1">
+      <w:start w:val="1"/>
+      <w:numFmt w:val="bullet"/>
+      <w:lvlText w:val=""/>
+      <w:lvlJc w:val="left"/>
+      <w:pPr>
+        <w:ind w:left="2880" w:hanging="360"/>
+      </w:pPr>
+      <w:rPr>
+        <w:rFonts w:ascii="Symbol" w:hAnsi="Symbol" w:hint="default"/>
+      </w:rPr>
+    </w:lvl>
+    <w:lvl w:ilvl="4" w:tplc="08130003" w:tentative="1">
+      <w:start w:val="1"/>
+      <w:numFmt w:val="bullet"/>
+      <w:lvlText w:val="o"/>
+      <w:lvlJc w:val="left"/>
+      <w:pPr>
+        <w:ind w:left="3600" w:hanging="360"/>
+      </w:pPr>
+      <w:rPr>
+        <w:rFonts w:ascii="Courier New" w:hAnsi="Courier New" w:cs="Courier New" w:hint="default"/>
+      </w:rPr>
+    </w:lvl>
+    <w:lvl w:ilvl="5" w:tplc="08130005" w:tentative="1">
+      <w:start w:val="1"/>
+      <w:numFmt w:val="bullet"/>
+      <w:lvlText w:val=""/>
+      <w:lvlJc w:val="left"/>
+      <w:pPr>
+        <w:ind w:left="4320" w:hanging="360"/>
+      </w:pPr>
+      <w:rPr>
+        <w:rFonts w:ascii="Wingdings" w:hAnsi="Wingdings" w:hint="default"/>
+      </w:rPr>
+    </w:lvl>
+    <w:lvl w:ilvl="6" w:tplc="08130001" w:tentative="1">
+      <w:start w:val="1"/>
+      <w:numFmt w:val="bullet"/>
+      <w:lvlText w:val=""/>
+      <w:lvlJc w:val="left"/>
+      <w:pPr>
+        <w:ind w:left="5040" w:hanging="360"/>
+      </w:pPr>
+      <w:rPr>
+        <w:rFonts w:ascii="Symbol" w:hAnsi="Symbol" w:hint="default"/>
+      </w:rPr>
+    </w:lvl>
+    <w:lvl w:ilvl="7" w:tplc="08130003" w:tentative="1">
+      <w:start w:val="1"/>
+      <w:numFmt w:val="bullet"/>
+      <w:lvlText w:val="o"/>
+      <w:lvlJc w:val="left"/>
+      <w:pPr>
+        <w:ind w:left="5760" w:hanging="360"/>
+      </w:pPr>
+      <w:rPr>
+        <w:rFonts w:ascii="Courier New" w:hAnsi="Courier New" w:cs="Courier New" w:hint="default"/>
+      </w:rPr>
+    </w:lvl>
+    <w:lvl w:ilvl="8" w:tplc="08130005" w:tentative="1">
+      <w:start w:val="1"/>
+      <w:numFmt w:val="bullet"/>
+      <w:lvlText w:val=""/>
+      <w:lvlJc w:val="left"/>
+      <w:pPr>
+        <w:ind w:left="6480" w:hanging="360"/>
+      </w:pPr>
+      <w:rPr>
+        <w:rFonts w:ascii="Wingdings" w:hAnsi="Wingdings" w:hint="default"/>
+      </w:rPr>
+    </w:lvl>
+  </w:abstractNum>
+  <w:abstractNum w:abstractNumId="2" w15:restartNumberingAfterBreak="0">
     <w:nsid w:val="046C3FBE"/>
     <w:multiLevelType w:val="hybridMultilevel"/>
     <w:tmpl w:val="158E6D7E"/>
@@ -2877,7 +3457,7 @@
       </w:rPr>
     </w:lvl>
   </w:abstractNum>
-  <w:abstractNum w:abstractNumId="1" w15:restartNumberingAfterBreak="0">
+  <w:abstractNum w:abstractNumId="3" w15:restartNumberingAfterBreak="0">
     <w:nsid w:val="191A4169"/>
     <w:multiLevelType w:val="hybridMultilevel"/>
     <w:tmpl w:val="1F16F934"/>
@@ -2990,7 +3570,7 @@
       </w:rPr>
     </w:lvl>
   </w:abstractNum>
-  <w:abstractNum w:abstractNumId="2" w15:restartNumberingAfterBreak="0">
+  <w:abstractNum w:abstractNumId="4" w15:restartNumberingAfterBreak="0">
     <w:nsid w:val="21B730F6"/>
     <w:multiLevelType w:val="hybridMultilevel"/>
     <w:tmpl w:val="272E70F4"/>
@@ -3103,7 +3683,7 @@
       </w:rPr>
     </w:lvl>
   </w:abstractNum>
-  <w:abstractNum w:abstractNumId="3" w15:restartNumberingAfterBreak="0">
+  <w:abstractNum w:abstractNumId="5" w15:restartNumberingAfterBreak="0">
     <w:nsid w:val="2EA777D5"/>
     <w:multiLevelType w:val="hybridMultilevel"/>
     <w:tmpl w:val="D05AB2F4"/>
@@ -3216,7 +3796,7 @@
       </w:rPr>
     </w:lvl>
   </w:abstractNum>
-  <w:abstractNum w:abstractNumId="4" w15:restartNumberingAfterBreak="0">
+  <w:abstractNum w:abstractNumId="6" w15:restartNumberingAfterBreak="0">
     <w:nsid w:val="32133918"/>
     <w:multiLevelType w:val="hybridMultilevel"/>
     <w:tmpl w:val="FF7CE05A"/>
@@ -3303,10 +3883,10 @@
       </w:pPr>
     </w:lvl>
   </w:abstractNum>
-  <w:abstractNum w:abstractNumId="5" w15:restartNumberingAfterBreak="0">
+  <w:abstractNum w:abstractNumId="7" w15:restartNumberingAfterBreak="0">
     <w:nsid w:val="35C6360E"/>
     <w:multiLevelType w:val="hybridMultilevel"/>
-    <w:tmpl w:val="F8B6FAD0"/>
+    <w:tmpl w:val="9C9A48DC"/>
     <w:lvl w:ilvl="0" w:tplc="08130005">
       <w:start w:val="1"/>
       <w:numFmt w:val="bullet"/>
@@ -3416,7 +3996,7 @@
       </w:rPr>
     </w:lvl>
   </w:abstractNum>
-  <w:abstractNum w:abstractNumId="6" w15:restartNumberingAfterBreak="0">
+  <w:abstractNum w:abstractNumId="8" w15:restartNumberingAfterBreak="0">
     <w:nsid w:val="38221CDC"/>
     <w:multiLevelType w:val="hybridMultilevel"/>
     <w:tmpl w:val="157EDB14"/>
@@ -3529,7 +4109,7 @@
       </w:rPr>
     </w:lvl>
   </w:abstractNum>
-  <w:abstractNum w:abstractNumId="7" w15:restartNumberingAfterBreak="0">
+  <w:abstractNum w:abstractNumId="9" w15:restartNumberingAfterBreak="0">
     <w:nsid w:val="3E8077F8"/>
     <w:multiLevelType w:val="multilevel"/>
     <w:tmpl w:val="08130025"/>
@@ -3624,7 +4204,7 @@
       </w:pPr>
     </w:lvl>
   </w:abstractNum>
-  <w:abstractNum w:abstractNumId="8" w15:restartNumberingAfterBreak="0">
+  <w:abstractNum w:abstractNumId="10" w15:restartNumberingAfterBreak="0">
     <w:nsid w:val="56F0791F"/>
     <w:multiLevelType w:val="hybridMultilevel"/>
     <w:tmpl w:val="0576FFAA"/>
@@ -3737,7 +4317,7 @@
       </w:rPr>
     </w:lvl>
   </w:abstractNum>
-  <w:abstractNum w:abstractNumId="9" w15:restartNumberingAfterBreak="0">
+  <w:abstractNum w:abstractNumId="11" w15:restartNumberingAfterBreak="0">
     <w:nsid w:val="5C4501CA"/>
     <w:multiLevelType w:val="hybridMultilevel"/>
     <w:tmpl w:val="A322C244"/>
@@ -3850,7 +4430,7 @@
       </w:rPr>
     </w:lvl>
   </w:abstractNum>
-  <w:abstractNum w:abstractNumId="10" w15:restartNumberingAfterBreak="0">
+  <w:abstractNum w:abstractNumId="12" w15:restartNumberingAfterBreak="0">
     <w:nsid w:val="5C4A3BA5"/>
     <w:multiLevelType w:val="hybridMultilevel"/>
     <w:tmpl w:val="D166F4AA"/>
@@ -3963,7 +4543,7 @@
       </w:rPr>
     </w:lvl>
   </w:abstractNum>
-  <w:abstractNum w:abstractNumId="11" w15:restartNumberingAfterBreak="0">
+  <w:abstractNum w:abstractNumId="13" w15:restartNumberingAfterBreak="0">
     <w:nsid w:val="5CD34187"/>
     <w:multiLevelType w:val="hybridMultilevel"/>
     <w:tmpl w:val="4D2E3C92"/>
@@ -4076,7 +4656,7 @@
       </w:rPr>
     </w:lvl>
   </w:abstractNum>
-  <w:abstractNum w:abstractNumId="12" w15:restartNumberingAfterBreak="0">
+  <w:abstractNum w:abstractNumId="14" w15:restartNumberingAfterBreak="0">
     <w:nsid w:val="5F8B0FB1"/>
     <w:multiLevelType w:val="hybridMultilevel"/>
     <w:tmpl w:val="A200604E"/>
@@ -4189,7 +4769,7 @@
       </w:rPr>
     </w:lvl>
   </w:abstractNum>
-  <w:abstractNum w:abstractNumId="13" w15:restartNumberingAfterBreak="0">
+  <w:abstractNum w:abstractNumId="15" w15:restartNumberingAfterBreak="0">
     <w:nsid w:val="68F83A8C"/>
     <w:multiLevelType w:val="hybridMultilevel"/>
     <w:tmpl w:val="30CC6B34"/>
@@ -4302,7 +4882,7 @@
       </w:rPr>
     </w:lvl>
   </w:abstractNum>
-  <w:abstractNum w:abstractNumId="14" w15:restartNumberingAfterBreak="0">
+  <w:abstractNum w:abstractNumId="16" w15:restartNumberingAfterBreak="0">
     <w:nsid w:val="76E50571"/>
     <w:multiLevelType w:val="hybridMultilevel"/>
     <w:tmpl w:val="24B45A2A"/>
@@ -4416,49 +4996,55 @@
     </w:lvl>
   </w:abstractNum>
   <w:num w:numId="1">
+    <w:abstractNumId w:val="6"/>
+  </w:num>
+  <w:num w:numId="2">
+    <w:abstractNumId w:val="9"/>
+  </w:num>
+  <w:num w:numId="3">
+    <w:abstractNumId w:val="13"/>
+  </w:num>
+  <w:num w:numId="4">
+    <w:abstractNumId w:val="5"/>
+  </w:num>
+  <w:num w:numId="5">
+    <w:abstractNumId w:val="8"/>
+  </w:num>
+  <w:num w:numId="6">
+    <w:abstractNumId w:val="14"/>
+  </w:num>
+  <w:num w:numId="7">
     <w:abstractNumId w:val="4"/>
   </w:num>
-  <w:num w:numId="2">
+  <w:num w:numId="8">
+    <w:abstractNumId w:val="15"/>
+  </w:num>
+  <w:num w:numId="9">
+    <w:abstractNumId w:val="12"/>
+  </w:num>
+  <w:num w:numId="10">
+    <w:abstractNumId w:val="3"/>
+  </w:num>
+  <w:num w:numId="11">
+    <w:abstractNumId w:val="11"/>
+  </w:num>
+  <w:num w:numId="12">
     <w:abstractNumId w:val="7"/>
   </w:num>
-  <w:num w:numId="3">
-    <w:abstractNumId w:val="11"/>
-  </w:num>
-  <w:num w:numId="4">
-    <w:abstractNumId w:val="3"/>
-  </w:num>
-  <w:num w:numId="5">
-    <w:abstractNumId w:val="6"/>
-  </w:num>
-  <w:num w:numId="6">
-    <w:abstractNumId w:val="12"/>
-  </w:num>
-  <w:num w:numId="7">
+  <w:num w:numId="13">
     <w:abstractNumId w:val="2"/>
   </w:num>
-  <w:num w:numId="8">
-    <w:abstractNumId w:val="13"/>
-  </w:num>
-  <w:num w:numId="9">
+  <w:num w:numId="14">
     <w:abstractNumId w:val="10"/>
   </w:num>
-  <w:num w:numId="10">
-    <w:abstractNumId w:val="1"/>
+  <w:num w:numId="15">
+    <w:abstractNumId w:val="16"/>
   </w:num>
-  <w:num w:numId="11">
-    <w:abstractNumId w:val="9"/>
-  </w:num>
-  <w:num w:numId="12">
-    <w:abstractNumId w:val="5"/>
-  </w:num>
-  <w:num w:numId="13">
+  <w:num w:numId="16">
     <w:abstractNumId w:val="0"/>
   </w:num>
-  <w:num w:numId="14">
-    <w:abstractNumId w:val="8"/>
-  </w:num>
-  <w:num w:numId="15">
-    <w:abstractNumId w:val="14"/>
+  <w:num w:numId="17">
+    <w:abstractNumId w:val="1"/>
   </w:num>
 </w:numbering>
 </file>
@@ -4586,6 +5172,7 @@
     <w:lsdException w:name="HTML Sample" w:semiHidden="1" w:unhideWhenUsed="1"/>
     <w:lsdException w:name="HTML Typewriter" w:semiHidden="1" w:unhideWhenUsed="1"/>
     <w:lsdException w:name="HTML Variable" w:semiHidden="1" w:unhideWhenUsed="1"/>
+    <w:lsdException w:name="Normal Table" w:semiHidden="1" w:unhideWhenUsed="1"/>
     <w:lsdException w:name="annotation subject" w:semiHidden="1" w:unhideWhenUsed="1"/>
     <w:lsdException w:name="No List" w:semiHidden="1" w:unhideWhenUsed="1"/>
     <w:lsdException w:name="Outline List 1" w:semiHidden="1" w:unhideWhenUsed="1"/>
@@ -4628,8 +5215,11 @@
     <w:lsdException w:name="Table Contemporary" w:semiHidden="1" w:unhideWhenUsed="1"/>
     <w:lsdException w:name="Table Elegant" w:semiHidden="1" w:unhideWhenUsed="1"/>
     <w:lsdException w:name="Table Professional" w:semiHidden="1" w:unhideWhenUsed="1"/>
+    <w:lsdException w:name="Table Subtle 1" w:semiHidden="1" w:unhideWhenUsed="1"/>
     <w:lsdException w:name="Table Subtle 2" w:semiHidden="1" w:unhideWhenUsed="1"/>
     <w:lsdException w:name="Table Web 1" w:semiHidden="1" w:unhideWhenUsed="1"/>
+    <w:lsdException w:name="Table Web 2" w:semiHidden="1" w:unhideWhenUsed="1"/>
+    <w:lsdException w:name="Table Web 3" w:semiHidden="1" w:unhideWhenUsed="1"/>
     <w:lsdException w:name="Balloon Text" w:semiHidden="1" w:unhideWhenUsed="1"/>
     <w:lsdException w:name="Table Grid" w:uiPriority="39"/>
     <w:lsdException w:name="Table Theme" w:semiHidden="1" w:unhideWhenUsed="1"/>

</xml_diff>